<commit_message>
Solutions to more exersices
</commit_message>
<xml_diff>
--- a/Java While Loop/PB-Java-While-Loop-Exercise.docx
+++ b/Java While Loop/PB-Java-While-Loop-Exercise.docx
@@ -3770,6 +3770,7 @@
         <w:jc w:val="center"/>
         <w:rPr>
           <w:noProof/>
+          <w:lang w:val="bg-BG"/>
         </w:rPr>
       </w:pPr>
     </w:p>
@@ -3780,6 +3781,7 @@
         <w:jc w:val="center"/>
         <w:rPr>
           <w:noProof/>
+          <w:lang w:val="bg-BG"/>
         </w:rPr>
       </w:pPr>
     </w:p>
@@ -10950,6 +10952,132 @@
     </w:p>
     <w:p>
       <w:pPr>
+        <w:rPr>
+          <w:lang w:val="bg-BG"/>
+        </w:rPr>
+      </w:pPr>
+    </w:p>
+    <w:p>
+      <w:pPr>
+        <w:rPr>
+          <w:lang w:val="bg-BG"/>
+        </w:rPr>
+      </w:pPr>
+    </w:p>
+    <w:p>
+      <w:pPr>
+        <w:rPr>
+          <w:lang w:val="bg-BG"/>
+        </w:rPr>
+      </w:pPr>
+    </w:p>
+    <w:p>
+      <w:pPr>
+        <w:rPr>
+          <w:lang w:val="bg-BG"/>
+        </w:rPr>
+      </w:pPr>
+    </w:p>
+    <w:p>
+      <w:pPr>
+        <w:rPr>
+          <w:lang w:val="bg-BG"/>
+        </w:rPr>
+      </w:pPr>
+    </w:p>
+    <w:p>
+      <w:pPr>
+        <w:rPr>
+          <w:lang w:val="bg-BG"/>
+        </w:rPr>
+      </w:pPr>
+    </w:p>
+    <w:p>
+      <w:pPr>
+        <w:rPr>
+          <w:lang w:val="bg-BG"/>
+        </w:rPr>
+      </w:pPr>
+    </w:p>
+    <w:p>
+      <w:pPr>
+        <w:rPr>
+          <w:lang w:val="bg-BG"/>
+        </w:rPr>
+      </w:pPr>
+    </w:p>
+    <w:p>
+      <w:pPr>
+        <w:rPr>
+          <w:lang w:val="bg-BG"/>
+        </w:rPr>
+      </w:pPr>
+    </w:p>
+    <w:p>
+      <w:pPr>
+        <w:rPr>
+          <w:lang w:val="bg-BG"/>
+        </w:rPr>
+      </w:pPr>
+    </w:p>
+    <w:p>
+      <w:pPr>
+        <w:rPr>
+          <w:lang w:val="bg-BG"/>
+        </w:rPr>
+      </w:pPr>
+    </w:p>
+    <w:p>
+      <w:pPr>
+        <w:rPr>
+          <w:lang w:val="bg-BG"/>
+        </w:rPr>
+      </w:pPr>
+    </w:p>
+    <w:p>
+      <w:pPr>
+        <w:rPr>
+          <w:lang w:val="bg-BG"/>
+        </w:rPr>
+      </w:pPr>
+    </w:p>
+    <w:p>
+      <w:pPr>
+        <w:rPr>
+          <w:lang w:val="bg-BG"/>
+        </w:rPr>
+      </w:pPr>
+    </w:p>
+    <w:p>
+      <w:pPr>
+        <w:rPr>
+          <w:lang w:val="bg-BG"/>
+        </w:rPr>
+      </w:pPr>
+    </w:p>
+    <w:p>
+      <w:pPr>
+        <w:rPr>
+          <w:lang w:val="bg-BG"/>
+        </w:rPr>
+      </w:pPr>
+    </w:p>
+    <w:p>
+      <w:pPr>
+        <w:rPr>
+          <w:lang w:val="bg-BG"/>
+        </w:rPr>
+      </w:pPr>
+    </w:p>
+    <w:p>
+      <w:pPr>
+        <w:rPr>
+          <w:lang w:val="bg-BG"/>
+        </w:rPr>
+      </w:pPr>
+    </w:p>
+    <w:p>
+      <w:pPr>
         <w:pStyle w:val="Heading2"/>
         <w:numPr>
           <w:ilvl w:val="0"/>
@@ -10968,6 +11096,7 @@
           <w:bCs w:val="0"/>
           <w:lang w:val="bg-BG"/>
         </w:rPr>
+        <w:lastRenderedPageBreak/>
         <w:t>Торта</w:t>
       </w:r>
     </w:p>
@@ -12555,7 +12684,6 @@
                 <w:noProof/>
                 <w:color w:val="00B0F0"/>
               </w:rPr>
-              <w:lastRenderedPageBreak/>
               <w:t>4</w:t>
             </w:r>
           </w:p>
@@ -12630,7 +12758,6 @@
                 <w:rFonts w:ascii="Consolas" w:eastAsia="Calibri" w:hAnsi="Consolas" w:cs="Times New Roman"/>
                 <w:noProof/>
               </w:rPr>
-              <w:lastRenderedPageBreak/>
               <w:t>8 pieces are left.</w:t>
             </w:r>
           </w:p>
@@ -12945,7 +13072,6 @@
                 <w:szCs w:val="22"/>
                 <w:lang w:val="bg-BG" w:eastAsia="en-US" w:bidi="ar-SA"/>
               </w:rPr>
-              <w:lastRenderedPageBreak/>
               <w:t>2-</w:t>
             </w:r>
             <w:r>
@@ -13227,6 +13353,62 @@
     </w:p>
     <w:p>
       <w:pPr>
+        <w:rPr>
+          <w:lang w:val="bg-BG"/>
+        </w:rPr>
+      </w:pPr>
+    </w:p>
+    <w:p>
+      <w:pPr>
+        <w:rPr>
+          <w:lang w:val="bg-BG"/>
+        </w:rPr>
+      </w:pPr>
+    </w:p>
+    <w:p>
+      <w:pPr>
+        <w:rPr>
+          <w:lang w:val="bg-BG"/>
+        </w:rPr>
+      </w:pPr>
+    </w:p>
+    <w:p>
+      <w:pPr>
+        <w:rPr>
+          <w:lang w:val="bg-BG"/>
+        </w:rPr>
+      </w:pPr>
+    </w:p>
+    <w:p>
+      <w:pPr>
+        <w:rPr>
+          <w:lang w:val="bg-BG"/>
+        </w:rPr>
+      </w:pPr>
+    </w:p>
+    <w:p>
+      <w:pPr>
+        <w:rPr>
+          <w:lang w:val="bg-BG"/>
+        </w:rPr>
+      </w:pPr>
+    </w:p>
+    <w:p>
+      <w:pPr>
+        <w:rPr>
+          <w:lang w:val="bg-BG"/>
+        </w:rPr>
+      </w:pPr>
+    </w:p>
+    <w:p>
+      <w:pPr>
+        <w:rPr>
+          <w:lang w:val="bg-BG"/>
+        </w:rPr>
+      </w:pPr>
+    </w:p>
+    <w:p>
+      <w:pPr>
         <w:pStyle w:val="Heading2"/>
         <w:numPr>
           <w:ilvl w:val="0"/>
@@ -13241,15 +13423,8 @@
         <w:rPr>
           <w:lang w:val="bg-BG"/>
         </w:rPr>
-        <w:t>П</w:t>
-      </w:r>
-      <w:bookmarkStart w:id="10" w:name="_GoBack"/>
-      <w:bookmarkEnd w:id="10"/>
-      <w:r>
-        <w:rPr>
-          <w:lang w:val="bg-BG"/>
-        </w:rPr>
-        <w:t>реместване</w:t>
+        <w:lastRenderedPageBreak/>
+        <w:t>Преместване</w:t>
       </w:r>
     </w:p>
     <w:p>
@@ -14633,7 +14808,6 @@
                 <w:noProof/>
                 <w:lang w:val="en-US"/>
               </w:rPr>
-              <w:lastRenderedPageBreak/>
               <w:t>122</w:t>
             </w:r>
           </w:p>
@@ -14662,7 +14836,6 @@
                 <w:noProof/>
                 <w:lang w:val="en-US"/>
               </w:rPr>
-              <w:lastRenderedPageBreak/>
               <w:t>No more free space! You need 2 Cubic meters more.</w:t>
             </w:r>
           </w:p>
@@ -15169,7 +15342,6 @@
           </w:p>
         </w:tc>
       </w:tr>
-      <w:bookmarkEnd w:id="9"/>
     </w:tbl>
     <w:p>
       <w:pPr>
@@ -15177,6 +15349,9 @@
           <w:lang w:val="bg-BG"/>
         </w:rPr>
       </w:pPr>
+      <w:bookmarkStart w:id="10" w:name="_GoBack"/>
+      <w:bookmarkEnd w:id="9"/>
+      <w:bookmarkEnd w:id="10"/>
     </w:p>
     <w:sectPr>
       <w:headerReference w:type="even" r:id="rId10"/>
@@ -15325,7 +15500,7 @@
             </wp:anchor>
           </w:drawing>
         </mc:Choice>
-        <mc:Fallback xmlns:w16="http://schemas.microsoft.com/office/word/2018/wordml" xmlns:w16cid="http://schemas.microsoft.com/office/word/2016/wordml/cid" xmlns:w16cex="http://schemas.microsoft.com/office/word/2018/wordml/cex" xmlns:am3d="http://schemas.microsoft.com/office/drawing/2017/model3d" xmlns:aink="http://schemas.microsoft.com/office/drawing/2016/ink" xmlns:cx8="http://schemas.microsoft.com/office/drawing/2016/5/14/chartex" xmlns:cx7="http://schemas.microsoft.com/office/drawing/2016/5/13/chartex" xmlns:cx6="http://schemas.microsoft.com/office/drawing/2016/5/12/chartex" xmlns:cx5="http://schemas.microsoft.com/office/drawing/2016/5/11/chartex" xmlns:cx4="http://schemas.microsoft.com/office/drawing/2016/5/10/chartex" xmlns:cx3="http://schemas.microsoft.com/office/drawing/2016/5/9/chartex" xmlns:cx2="http://schemas.microsoft.com/office/drawing/2015/10/21/chartex">
+        <mc:Fallback xmlns:cx2="http://schemas.microsoft.com/office/drawing/2015/10/21/chartex" xmlns:cx3="http://schemas.microsoft.com/office/drawing/2016/5/9/chartex" xmlns:cx4="http://schemas.microsoft.com/office/drawing/2016/5/10/chartex" xmlns:cx5="http://schemas.microsoft.com/office/drawing/2016/5/11/chartex" xmlns:cx6="http://schemas.microsoft.com/office/drawing/2016/5/12/chartex" xmlns:cx7="http://schemas.microsoft.com/office/drawing/2016/5/13/chartex" xmlns:cx8="http://schemas.microsoft.com/office/drawing/2016/5/14/chartex" xmlns:aink="http://schemas.microsoft.com/office/drawing/2016/ink" xmlns:am3d="http://schemas.microsoft.com/office/drawing/2017/model3d" xmlns:w16cex="http://schemas.microsoft.com/office/word/2018/wordml/cex" xmlns:w16cid="http://schemas.microsoft.com/office/word/2016/wordml/cid" xmlns:w16="http://schemas.microsoft.com/office/word/2018/wordml">
           <w:pict>
             <v:shapetype w14:anchorId="41B1E642" id="_x0000_t202" coordsize="21600,21600" o:spt="202" path="m,l,21600r21600,l21600,xe">
               <v:stroke joinstyle="miter"/>
@@ -15667,7 +15842,7 @@
                                               <a14:useLocalDpi xmlns:a14="http://schemas.microsoft.com/office/drawing/2010/main" val="0"/>
                                             </a:ext>
                                             <a:ext uri="{837473B0-CC2E-450A-ABE3-18F120FF3D39}">
-                                              <a1611:picAttrSrcUrl xmlns:a1611="http://schemas.microsoft.com/office/drawing/2016/11/main" xmlns:w16="http://schemas.microsoft.com/office/word/2018/wordml" xmlns:w16cid="http://schemas.microsoft.com/office/word/2016/wordml/cid" xmlns:w16cex="http://schemas.microsoft.com/office/word/2018/wordml/cex" xmlns:w="http://schemas.openxmlformats.org/wordprocessingml/2006/main" xmlns:w10="urn:schemas-microsoft-com:office:word" xmlns:v="urn:schemas-microsoft-com:vml" xmlns:o="urn:schemas-microsoft-com:office:office" xmlns:am3d="http://schemas.microsoft.com/office/drawing/2017/model3d" xmlns:aink="http://schemas.microsoft.com/office/drawing/2016/ink" xmlns:cx8="http://schemas.microsoft.com/office/drawing/2016/5/14/chartex" xmlns:cx7="http://schemas.microsoft.com/office/drawing/2016/5/13/chartex" xmlns:cx6="http://schemas.microsoft.com/office/drawing/2016/5/12/chartex" xmlns:cx5="http://schemas.microsoft.com/office/drawing/2016/5/11/chartex" xmlns:cx4="http://schemas.microsoft.com/office/drawing/2016/5/10/chartex" xmlns:cx3="http://schemas.microsoft.com/office/drawing/2016/5/9/chartex" xmlns:cx2="http://schemas.microsoft.com/office/drawing/2015/10/21/chartex" xmlns="" r:id="rId9"/>
+                                              <a1611:picAttrSrcUrl xmlns="" xmlns:cx2="http://schemas.microsoft.com/office/drawing/2015/10/21/chartex" xmlns:cx3="http://schemas.microsoft.com/office/drawing/2016/5/9/chartex" xmlns:cx4="http://schemas.microsoft.com/office/drawing/2016/5/10/chartex" xmlns:cx5="http://schemas.microsoft.com/office/drawing/2016/5/11/chartex" xmlns:cx6="http://schemas.microsoft.com/office/drawing/2016/5/12/chartex" xmlns:cx7="http://schemas.microsoft.com/office/drawing/2016/5/13/chartex" xmlns:cx8="http://schemas.microsoft.com/office/drawing/2016/5/14/chartex" xmlns:aink="http://schemas.microsoft.com/office/drawing/2016/ink" xmlns:am3d="http://schemas.microsoft.com/office/drawing/2017/model3d" xmlns:o="urn:schemas-microsoft-com:office:office" xmlns:v="urn:schemas-microsoft-com:vml" xmlns:w10="urn:schemas-microsoft-com:office:word" xmlns:w="http://schemas.openxmlformats.org/wordprocessingml/2006/main" xmlns:w16cex="http://schemas.microsoft.com/office/word/2018/wordml/cex" xmlns:w16cid="http://schemas.microsoft.com/office/word/2016/wordml/cid" xmlns:w16="http://schemas.microsoft.com/office/word/2018/wordml" xmlns:a1611="http://schemas.microsoft.com/office/drawing/2016/11/main" r:id="rId9"/>
                                             </a:ext>
                                           </a:extLst>
                                         </a:blip>
@@ -16007,7 +16182,7 @@
             </wp:anchor>
           </w:drawing>
         </mc:Choice>
-        <mc:Fallback xmlns:w16="http://schemas.microsoft.com/office/word/2018/wordml" xmlns:w16cid="http://schemas.microsoft.com/office/word/2016/wordml/cid" xmlns:w16cex="http://schemas.microsoft.com/office/word/2018/wordml/cex" xmlns:am3d="http://schemas.microsoft.com/office/drawing/2017/model3d" xmlns:aink="http://schemas.microsoft.com/office/drawing/2016/ink" xmlns:cx8="http://schemas.microsoft.com/office/drawing/2016/5/14/chartex" xmlns:cx7="http://schemas.microsoft.com/office/drawing/2016/5/13/chartex" xmlns:cx6="http://schemas.microsoft.com/office/drawing/2016/5/12/chartex" xmlns:cx5="http://schemas.microsoft.com/office/drawing/2016/5/11/chartex" xmlns:cx4="http://schemas.microsoft.com/office/drawing/2016/5/10/chartex" xmlns:cx3="http://schemas.microsoft.com/office/drawing/2016/5/9/chartex" xmlns:cx2="http://schemas.microsoft.com/office/drawing/2015/10/21/chartex">
+        <mc:Fallback xmlns:cx2="http://schemas.microsoft.com/office/drawing/2015/10/21/chartex" xmlns:cx3="http://schemas.microsoft.com/office/drawing/2016/5/9/chartex" xmlns:cx4="http://schemas.microsoft.com/office/drawing/2016/5/10/chartex" xmlns:cx5="http://schemas.microsoft.com/office/drawing/2016/5/11/chartex" xmlns:cx6="http://schemas.microsoft.com/office/drawing/2016/5/12/chartex" xmlns:cx7="http://schemas.microsoft.com/office/drawing/2016/5/13/chartex" xmlns:cx8="http://schemas.microsoft.com/office/drawing/2016/5/14/chartex" xmlns:aink="http://schemas.microsoft.com/office/drawing/2016/ink" xmlns:am3d="http://schemas.microsoft.com/office/drawing/2017/model3d" xmlns:w16cex="http://schemas.microsoft.com/office/word/2018/wordml/cex" xmlns:w16cid="http://schemas.microsoft.com/office/word/2016/wordml/cid" xmlns:w16="http://schemas.microsoft.com/office/word/2018/wordml">
           <w:pict>
             <v:shape w14:anchorId="2074F399" id="Text Box 16" o:spid="_x0000_s1027" type="#_x0000_t202" style="position:absolute;margin-left:109pt;margin-top:7pt;width:411.4pt;height:40.45pt;z-index:251657216;visibility:visible;mso-wrap-style:square;mso-width-percent:0;mso-height-percent:0;mso-wrap-distance-left:9pt;mso-wrap-distance-top:0;mso-wrap-distance-right:9pt;mso-wrap-distance-bottom:0;mso-position-horizontal:absolute;mso-position-horizontal-relative:text;mso-position-vertical:absolute;mso-position-vertical-relative:text;mso-width-percent:0;mso-height-percent:0;mso-width-relative:page;mso-height-relative:page;v-text-anchor:top" o:gfxdata="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" filled="f" stroked="f">
               <v:textbox inset=".5mm,1.2mm,.5mm,.5mm">
@@ -16744,7 +16919,7 @@
             </wp:anchor>
           </w:drawing>
         </mc:Choice>
-        <mc:Fallback xmlns:w16="http://schemas.microsoft.com/office/word/2018/wordml" xmlns:w16cid="http://schemas.microsoft.com/office/word/2016/wordml/cid" xmlns:w16cex="http://schemas.microsoft.com/office/word/2018/wordml/cex" xmlns:am3d="http://schemas.microsoft.com/office/drawing/2017/model3d" xmlns:aink="http://schemas.microsoft.com/office/drawing/2016/ink" xmlns:cx8="http://schemas.microsoft.com/office/drawing/2016/5/14/chartex" xmlns:cx7="http://schemas.microsoft.com/office/drawing/2016/5/13/chartex" xmlns:cx6="http://schemas.microsoft.com/office/drawing/2016/5/12/chartex" xmlns:cx5="http://schemas.microsoft.com/office/drawing/2016/5/11/chartex" xmlns:cx4="http://schemas.microsoft.com/office/drawing/2016/5/10/chartex" xmlns:cx3="http://schemas.microsoft.com/office/drawing/2016/5/9/chartex" xmlns:cx2="http://schemas.microsoft.com/office/drawing/2015/10/21/chartex">
+        <mc:Fallback xmlns:cx2="http://schemas.microsoft.com/office/drawing/2015/10/21/chartex" xmlns:cx3="http://schemas.microsoft.com/office/drawing/2016/5/9/chartex" xmlns:cx4="http://schemas.microsoft.com/office/drawing/2016/5/10/chartex" xmlns:cx5="http://schemas.microsoft.com/office/drawing/2016/5/11/chartex" xmlns:cx6="http://schemas.microsoft.com/office/drawing/2016/5/12/chartex" xmlns:cx7="http://schemas.microsoft.com/office/drawing/2016/5/13/chartex" xmlns:cx8="http://schemas.microsoft.com/office/drawing/2016/5/14/chartex" xmlns:aink="http://schemas.microsoft.com/office/drawing/2016/ink" xmlns:am3d="http://schemas.microsoft.com/office/drawing/2017/model3d" xmlns:w16cex="http://schemas.microsoft.com/office/word/2018/wordml/cex" xmlns:w16cid="http://schemas.microsoft.com/office/word/2016/wordml/cid" xmlns:w16="http://schemas.microsoft.com/office/word/2018/wordml">
           <w:pict>
             <v:line w14:anchorId="60BE7D18" id="Straight Connector 19" o:spid="_x0000_s1026" style="position:absolute;flip:y;z-index:251622400;visibility:visible;mso-wrap-style:square;mso-width-percent:0;mso-height-percent:0;mso-wrap-distance-left:9pt;mso-wrap-distance-top:0;mso-wrap-distance-right:9pt;mso-wrap-distance-bottom:0;mso-position-horizontal:absolute;mso-position-horizontal-relative:text;mso-position-vertical:absolute;mso-position-vertical-relative:text;mso-width-percent:0;mso-height-percent:0;mso-width-relative:page;mso-height-relative:page" from="-.1pt,5.2pt" to="520.7pt,5.2pt" o:gfxdata="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" strokecolor="#974706 [1609]" strokeweight="1pt">
               <v:stroke endcap="round"/>
@@ -16893,7 +17068,7 @@
                               <w:sz w:val="18"/>
                               <w:szCs w:val="18"/>
                             </w:rPr>
-                            <w:t>7</w:t>
+                            <w:t>8</w:t>
                           </w:r>
                           <w:r>
                             <w:rPr>
@@ -17018,7 +17193,7 @@
                         <w:sz w:val="18"/>
                         <w:szCs w:val="18"/>
                       </w:rPr>
-                      <w:t>7</w:t>
+                      <w:t>8</w:t>
                     </w:r>
                     <w:r>
                       <w:rPr>
@@ -21017,7 +21192,7 @@
 </file>
 
 <file path=customXml/itemProps1.xml><?xml version="1.0" encoding="utf-8"?>
-<ds:datastoreItem xmlns:ds="http://schemas.openxmlformats.org/officeDocument/2006/customXml" ds:itemID="{005B376D-8A53-4D75-B62E-2A8E4905565F}">
+<ds:datastoreItem xmlns:ds="http://schemas.openxmlformats.org/officeDocument/2006/customXml" ds:itemID="{7AC77669-CA99-4872-A51B-5730838F224A}">
   <ds:schemaRefs>
     <ds:schemaRef ds:uri="http://schemas.openxmlformats.org/officeDocument/2006/bibliography"/>
   </ds:schemaRefs>

</xml_diff>